<commit_message>
Add project evidence files and update guide
Added new evidence files including a presentation, a zip archive, and updated the student guide document in Fase2/Evidencias_Grupales. Also added .DS_Store files to multiple directories.
</commit_message>
<xml_diff>
--- a/Fase2/Evidencias_Grupales/2.4_GuiaEstudiante_Fase 2_DesarrolloProyecto APT.docx
+++ b/Fase2/Evidencias_Grupales/2.4_GuiaEstudiante_Fase 2_DesarrolloProyecto APT.docx
@@ -1,6 +1,6 @@
 
 <file path=word/document.xml><?xml version="1.0" encoding="utf-8"?>
-<w:document xmlns:wpc="http://schemas.microsoft.com/office/word/2010/wordprocessingCanvas" xmlns:cx="http://schemas.microsoft.com/office/drawing/2014/chartex" xmlns:cx1="http://schemas.microsoft.com/office/drawing/2015/9/8/chartex" xmlns:cx2="http://schemas.microsoft.com/office/drawing/2015/10/21/chartex" xmlns:cx3="http://schemas.microsoft.com/office/drawing/2016/5/9/chartex" xmlns:cx4="http://schemas.microsoft.com/office/drawing/2016/5/10/chartex" xmlns:cx5="http://schemas.microsoft.com/office/drawing/2016/5/11/chartex" xmlns:cx6="http://schemas.microsoft.com/office/drawing/2016/5/12/chartex" xmlns:cx7="http://schemas.microsoft.com/office/drawing/2016/5/13/chartex" xmlns:cx8="http://schemas.microsoft.com/office/drawing/2016/5/14/chartex" xmlns:mc="http://schemas.openxmlformats.org/markup-compatibility/2006" xmlns:aink="http://schemas.microsoft.com/office/drawing/2016/ink" xmlns:am3d="http://schemas.microsoft.com/office/drawing/2017/model3d" xmlns:o="urn:schemas-microsoft-com:office:office" xmlns:oel="http://schemas.microsoft.com/office/2019/extlst" xmlns:r="http://schemas.openxmlformats.org/officeDocument/2006/relationships" xmlns:m="http://schemas.openxmlformats.org/officeDocument/2006/math" xmlns:v="urn:schemas-microsoft-com:vml" xmlns:wp14="http://schemas.microsoft.com/office/word/2010/wordprocessingDrawing" xmlns:wp="http://schemas.openxmlformats.org/drawingml/2006/wordprocessingDrawing" xmlns:w10="urn:schemas-microsoft-com:office:word" xmlns:w="http://schemas.openxmlformats.org/wordprocessingml/2006/main" xmlns:w14="http://schemas.microsoft.com/office/word/2010/wordml" xmlns:w15="http://schemas.microsoft.com/office/word/2012/wordml" xmlns:w16cex="http://schemas.microsoft.com/office/word/2018/wordml/cex" xmlns:w16cid="http://schemas.microsoft.com/office/word/2016/wordml/cid" xmlns:w16="http://schemas.microsoft.com/office/word/2018/wordml" xmlns:w16du="http://schemas.microsoft.com/office/word/2023/wordml/word16du" xmlns:w16sdtdh="http://schemas.microsoft.com/office/word/2020/wordml/sdtdatahash" xmlns:w16sdtfl="http://schemas.microsoft.com/office/word/2024/wordml/sdtformatlock" xmlns:w16se="http://schemas.microsoft.com/office/word/2015/wordml/symex" xmlns:wpg="http://schemas.microsoft.com/office/word/2010/wordprocessingGroup" xmlns:wpi="http://schemas.microsoft.com/office/word/2010/wordprocessingInk" xmlns:wne="http://schemas.microsoft.com/office/word/2006/wordml" xmlns:wps="http://schemas.microsoft.com/office/word/2010/wordprocessingShape" mc:Ignorable="w14 w15 w16se w16cid w16 w16cex w16sdtdh w16sdtfl w16du wp14">
+<w:document xmlns:wpc="http://schemas.microsoft.com/office/word/2010/wordprocessingCanvas" xmlns:cx="http://schemas.microsoft.com/office/drawing/2014/chartex" xmlns:cx1="http://schemas.microsoft.com/office/drawing/2015/9/8/chartex" xmlns:cx2="http://schemas.microsoft.com/office/drawing/2015/10/21/chartex" xmlns:cx3="http://schemas.microsoft.com/office/drawing/2016/5/9/chartex" xmlns:cx4="http://schemas.microsoft.com/office/drawing/2016/5/10/chartex" xmlns:cx5="http://schemas.microsoft.com/office/drawing/2016/5/11/chartex" xmlns:cx6="http://schemas.microsoft.com/office/drawing/2016/5/12/chartex" xmlns:cx7="http://schemas.microsoft.com/office/drawing/2016/5/13/chartex" xmlns:cx8="http://schemas.microsoft.com/office/drawing/2016/5/14/chartex" xmlns:mc="http://schemas.openxmlformats.org/markup-compatibility/2006" xmlns:aink="http://schemas.microsoft.com/office/drawing/2016/ink" xmlns:am3d="http://schemas.microsoft.com/office/drawing/2017/model3d" xmlns:o="urn:schemas-microsoft-com:office:office" xmlns:r="http://schemas.openxmlformats.org/officeDocument/2006/relationships" xmlns:m="http://schemas.openxmlformats.org/officeDocument/2006/math" xmlns:v="urn:schemas-microsoft-com:vml" xmlns:wp14="http://schemas.microsoft.com/office/word/2010/wordprocessingDrawing" xmlns:wp="http://schemas.openxmlformats.org/drawingml/2006/wordprocessingDrawing" xmlns:w10="urn:schemas-microsoft-com:office:word" xmlns:w="http://schemas.openxmlformats.org/wordprocessingml/2006/main" xmlns:w14="http://schemas.microsoft.com/office/word/2010/wordml" xmlns:w15="http://schemas.microsoft.com/office/word/2012/wordml" xmlns:w16cex="http://schemas.microsoft.com/office/word/2018/wordml/cex" xmlns:w16cid="http://schemas.microsoft.com/office/word/2016/wordml/cid" xmlns:w16="http://schemas.microsoft.com/office/word/2018/wordml" xmlns:w16se="http://schemas.microsoft.com/office/word/2015/wordml/symex" xmlns:wpg="http://schemas.microsoft.com/office/word/2010/wordprocessingGroup" xmlns:wpi="http://schemas.microsoft.com/office/word/2010/wordprocessingInk" xmlns:wne="http://schemas.microsoft.com/office/word/2006/wordml" xmlns:wps="http://schemas.microsoft.com/office/word/2010/wordprocessingShape" mc:Ignorable="w14 w15 w16se w16cid w16 w16cex wp14">
   <w:body>
     <w:p/>
     <w:p>
@@ -162,7 +162,6 @@
                                 </w:rPr>
                                 <w:t xml:space="preserve">Asignatura </w:t>
                               </w:r>
-                              <w:proofErr w:type="spellStart"/>
                               <w:r>
                                 <w:rPr>
                                   <w:b/>
@@ -172,7 +171,6 @@
                                 </w:rPr>
                                 <w:t>Capstone</w:t>
                               </w:r>
-                              <w:proofErr w:type="spellEnd"/>
                             </w:p>
                           </w:txbxContent>
                         </wps:txbx>
@@ -237,12 +235,12 @@
           </mc:Choice>
           <mc:Fallback>
             <w:pict>
-              <v:group w14:anchorId="39581AEC" id="Grupo 27" o:spid="_x0000_s1026" style="position:absolute;margin-left:0;margin-top:.75pt;width:491.25pt;height:123pt;z-index:251659264;mso-position-horizontal:center;mso-position-horizontal-relative:margin;mso-width-relative:margin;mso-height-relative:margin" coordsize="59912,15621" o:gfxdata="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">
+              <v:group w14:anchorId="39581AEC" id="Grupo 27" o:spid="_x0000_s1026" style="position:absolute;margin-left:0;margin-top:.75pt;width:491.25pt;height:123pt;z-index:251659264;mso-position-horizontal:center;mso-position-horizontal-relative:margin;mso-width-relative:margin;mso-height-relative:margin" coordsize="59912,15621" o:gfxdata="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">
                 <v:shapetype id="_x0000_t202" coordsize="21600,21600" o:spt="202" path="m,l,21600r21600,l21600,xe">
                   <v:stroke joinstyle="miter"/>
                   <v:path gradientshapeok="t" o:connecttype="rect"/>
                 </v:shapetype>
-                <v:shape id="Cuadro de texto 2" o:spid="_x0000_s1027" type="#_x0000_t202" style="position:absolute;left:10246;top:2994;width:49666;height:12627;visibility:visible;mso-wrap-style:square;v-text-anchor:top" o:gfxdata="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" filled="f" stroked="f">
+                <v:shape id="Cuadro de texto 2" o:spid="_x0000_s1027" type="#_x0000_t202" style="position:absolute;left:10246;top:2994;width:49666;height:12627;visibility:visible;mso-wrap-style:square;v-text-anchor:top" o:gfxdata="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" filled="f" stroked="f">
                   <v:textbox>
                     <w:txbxContent>
                       <w:p>
@@ -340,7 +338,6 @@
                           </w:rPr>
                           <w:t xml:space="preserve">Asignatura </w:t>
                         </w:r>
-                        <w:proofErr w:type="spellStart"/>
                         <w:r>
                           <w:rPr>
                             <w:b/>
@@ -350,12 +347,11 @@
                           </w:rPr>
                           <w:t>Capstone</w:t>
                         </w:r>
-                        <w:proofErr w:type="spellEnd"/>
                       </w:p>
                     </w:txbxContent>
                   </v:textbox>
                 </v:shape>
-                <v:rect id="Rectángulo 49" o:spid="_x0000_s1028" style="position:absolute;width:9931;height:14868;visibility:visible;mso-wrap-style:square;v-text-anchor:middle" o:gfxdata="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" fillcolor="#1f3763 [1604]" stroked="f" strokeweight="1pt"/>
+                <v:rect id="Rectángulo 49" o:spid="_x0000_s1028" style="position:absolute;width:9931;height:14868;visibility:visible;mso-wrap-style:square;v-text-anchor:middle" o:gfxdata="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" fillcolor="#1f3763 [1604]" stroked="f" strokeweight="1pt"/>
                 <w10:wrap anchorx="margin"/>
               </v:group>
             </w:pict>
@@ -647,143 +643,141 @@
                 <w:szCs w:val="20"/>
                 <w:lang w:eastAsia="es-CL"/>
               </w:rPr>
-              <w:t>-Modelo de alfabeto y numero integrado con aplicación</w:t>
-            </w:r>
-          </w:p>
-          <w:p>
-            <w:pPr>
-              <w:jc w:val="both"/>
-              <w:rPr>
-                <w:rFonts w:ascii="Calibri" w:hAnsi="Calibri" w:cs="Arial"/>
-                <w:i/>
-                <w:color w:val="548DD4"/>
-                <w:sz w:val="20"/>
-                <w:szCs w:val="20"/>
-                <w:lang w:eastAsia="es-CL"/>
-              </w:rPr>
-            </w:pPr>
-            <w:r>
-              <w:rPr>
-                <w:rFonts w:ascii="Calibri" w:hAnsi="Calibri" w:cs="Arial"/>
-                <w:i/>
-                <w:color w:val="548DD4"/>
-                <w:sz w:val="20"/>
-                <w:szCs w:val="20"/>
-                <w:lang w:eastAsia="es-CL"/>
-              </w:rPr>
-              <w:t xml:space="preserve">-Primer </w:t>
-            </w:r>
-            <w:proofErr w:type="spellStart"/>
-            <w:proofErr w:type="gramStart"/>
-            <w:r>
-              <w:rPr>
-                <w:rFonts w:ascii="Calibri" w:hAnsi="Calibri" w:cs="Arial"/>
-                <w:i/>
-                <w:color w:val="548DD4"/>
-                <w:sz w:val="20"/>
-                <w:szCs w:val="20"/>
-                <w:lang w:eastAsia="es-CL"/>
-              </w:rPr>
-              <w:t>ralease,con</w:t>
-            </w:r>
-            <w:proofErr w:type="spellEnd"/>
-            <w:proofErr w:type="gramEnd"/>
-            <w:r>
-              <w:rPr>
-                <w:rFonts w:ascii="Calibri" w:hAnsi="Calibri" w:cs="Arial"/>
-                <w:i/>
-                <w:color w:val="548DD4"/>
-                <w:sz w:val="20"/>
-                <w:szCs w:val="20"/>
-                <w:lang w:eastAsia="es-CL"/>
-              </w:rPr>
-              <w:t xml:space="preserve"> menú de acceso completamente legible. </w:t>
-            </w:r>
-          </w:p>
-          <w:p>
-            <w:pPr>
-              <w:jc w:val="both"/>
-              <w:rPr>
-                <w:rFonts w:ascii="Calibri" w:hAnsi="Calibri" w:cs="Arial"/>
-                <w:i/>
-                <w:color w:val="548DD4"/>
-                <w:sz w:val="20"/>
-                <w:szCs w:val="20"/>
-                <w:lang w:eastAsia="es-CL"/>
-              </w:rPr>
-            </w:pPr>
-            <w:r>
-              <w:rPr>
-                <w:rFonts w:ascii="Calibri" w:hAnsi="Calibri" w:cs="Arial"/>
-                <w:i/>
-                <w:color w:val="548DD4"/>
-                <w:sz w:val="20"/>
-                <w:szCs w:val="20"/>
-                <w:lang w:eastAsia="es-CL"/>
-              </w:rPr>
-              <w:t xml:space="preserve">-Levantamiento a nivel </w:t>
-            </w:r>
-            <w:proofErr w:type="spellStart"/>
-            <w:r>
-              <w:rPr>
-                <w:rFonts w:ascii="Calibri" w:hAnsi="Calibri" w:cs="Arial"/>
-                <w:i/>
-                <w:color w:val="548DD4"/>
-                <w:sz w:val="20"/>
-                <w:szCs w:val="20"/>
-                <w:lang w:eastAsia="es-CL"/>
-              </w:rPr>
-              <w:t>locar</w:t>
-            </w:r>
-            <w:proofErr w:type="spellEnd"/>
-            <w:r>
-              <w:rPr>
-                <w:rFonts w:ascii="Calibri" w:hAnsi="Calibri" w:cs="Arial"/>
-                <w:i/>
-                <w:color w:val="548DD4"/>
-                <w:sz w:val="20"/>
-                <w:szCs w:val="20"/>
-                <w:lang w:eastAsia="es-CL"/>
-              </w:rPr>
-              <w:t xml:space="preserve">, aun pendiente realizarlo a nivel de </w:t>
-            </w:r>
-            <w:proofErr w:type="gramStart"/>
-            <w:r>
-              <w:rPr>
-                <w:rFonts w:ascii="Calibri" w:hAnsi="Calibri" w:cs="Arial"/>
-                <w:i/>
-                <w:color w:val="548DD4"/>
-                <w:sz w:val="20"/>
-                <w:szCs w:val="20"/>
-                <w:lang w:eastAsia="es-CL"/>
-              </w:rPr>
-              <w:t>app</w:t>
-            </w:r>
-            <w:proofErr w:type="gramEnd"/>
-            <w:r>
-              <w:rPr>
-                <w:rFonts w:ascii="Calibri" w:hAnsi="Calibri" w:cs="Arial"/>
-                <w:i/>
-                <w:color w:val="548DD4"/>
-                <w:sz w:val="20"/>
-                <w:szCs w:val="20"/>
-                <w:lang w:eastAsia="es-CL"/>
-              </w:rPr>
-              <w:t xml:space="preserve"> store o </w:t>
-            </w:r>
-            <w:proofErr w:type="spellStart"/>
-            <w:r>
-              <w:rPr>
-                <w:rFonts w:ascii="Calibri" w:hAnsi="Calibri" w:cs="Arial"/>
-                <w:i/>
-                <w:color w:val="548DD4"/>
-                <w:sz w:val="20"/>
-                <w:szCs w:val="20"/>
-                <w:lang w:eastAsia="es-CL"/>
-              </w:rPr>
-              <w:t>playStore</w:t>
-            </w:r>
-            <w:proofErr w:type="spellEnd"/>
+              <w:t>El proyecto presenta un modelo funcional que integra el reconocimiento del alfabeto y números dentro de la aplicación principal.</w:t>
+            </w:r>
+            <w:r>
+              <w:rPr>
+                <w:rFonts w:ascii="Calibri" w:hAnsi="Calibri" w:cs="Arial"/>
+                <w:i/>
+                <w:color w:val="548DD4"/>
+                <w:sz w:val="20"/>
+                <w:szCs w:val="20"/>
+                <w:lang w:eastAsia="es-CL"/>
+              </w:rPr>
+              <w:br/>
+              <w:t xml:space="preserve">Se ha completado el </w:t>
+            </w:r>
+            <w:r>
+              <w:rPr>
+                <w:rFonts w:ascii="Calibri" w:hAnsi="Calibri" w:cs="Arial"/>
+                <w:b/>
+                <w:bCs/>
+                <w:i/>
+                <w:color w:val="548DD4"/>
+                <w:sz w:val="20"/>
+                <w:szCs w:val="20"/>
+                <w:lang w:eastAsia="es-CL"/>
+              </w:rPr>
+              <w:t>primer release</w:t>
+            </w:r>
+            <w:r>
+              <w:rPr>
+                <w:rFonts w:ascii="Calibri" w:hAnsi="Calibri" w:cs="Arial"/>
+                <w:i/>
+                <w:color w:val="548DD4"/>
+                <w:sz w:val="20"/>
+                <w:szCs w:val="20"/>
+                <w:lang w:eastAsia="es-CL"/>
+              </w:rPr>
+              <w:t xml:space="preserve">, que incluye un </w:t>
+            </w:r>
+            <w:r>
+              <w:rPr>
+                <w:rFonts w:ascii="Calibri" w:hAnsi="Calibri" w:cs="Arial"/>
+                <w:b/>
+                <w:bCs/>
+                <w:i/>
+                <w:color w:val="548DD4"/>
+                <w:sz w:val="20"/>
+                <w:szCs w:val="20"/>
+                <w:lang w:eastAsia="es-CL"/>
+              </w:rPr>
+              <w:t>menú de acceso completamente legible y operativo</w:t>
+            </w:r>
+            <w:r>
+              <w:rPr>
+                <w:rFonts w:ascii="Calibri" w:hAnsi="Calibri" w:cs="Arial"/>
+                <w:i/>
+                <w:color w:val="548DD4"/>
+                <w:sz w:val="20"/>
+                <w:szCs w:val="20"/>
+                <w:lang w:eastAsia="es-CL"/>
+              </w:rPr>
+              <w:t>, permitiendo una navegación clara y accesible para el usuario.</w:t>
+            </w:r>
+            <w:r>
+              <w:rPr>
+                <w:rFonts w:ascii="Calibri" w:hAnsi="Calibri" w:cs="Arial"/>
+                <w:i/>
+                <w:color w:val="548DD4"/>
+                <w:sz w:val="20"/>
+                <w:szCs w:val="20"/>
+                <w:lang w:eastAsia="es-CL"/>
+              </w:rPr>
+              <w:br/>
+              <w:t xml:space="preserve">Actualmente, el </w:t>
+            </w:r>
+            <w:r>
+              <w:rPr>
+                <w:rFonts w:ascii="Calibri" w:hAnsi="Calibri" w:cs="Arial"/>
+                <w:b/>
+                <w:bCs/>
+                <w:i/>
+                <w:color w:val="548DD4"/>
+                <w:sz w:val="20"/>
+                <w:szCs w:val="20"/>
+                <w:lang w:eastAsia="es-CL"/>
+              </w:rPr>
+              <w:t>despliegue se encuentra realizado a nivel local</w:t>
+            </w:r>
+            <w:r>
+              <w:rPr>
+                <w:rFonts w:ascii="Calibri" w:hAnsi="Calibri" w:cs="Arial"/>
+                <w:i/>
+                <w:color w:val="548DD4"/>
+                <w:sz w:val="20"/>
+                <w:szCs w:val="20"/>
+                <w:lang w:eastAsia="es-CL"/>
+              </w:rPr>
+              <w:t xml:space="preserve">, quedando </w:t>
+            </w:r>
+            <w:r>
+              <w:rPr>
+                <w:rFonts w:ascii="Calibri" w:hAnsi="Calibri" w:cs="Arial"/>
+                <w:b/>
+                <w:bCs/>
+                <w:i/>
+                <w:color w:val="548DD4"/>
+                <w:sz w:val="20"/>
+                <w:szCs w:val="20"/>
+                <w:lang w:eastAsia="es-CL"/>
+              </w:rPr>
+              <w:t>pendiente su publicación en las plataformas oficiales</w:t>
+            </w:r>
+            <w:r>
+              <w:rPr>
+                <w:rFonts w:ascii="Calibri" w:hAnsi="Calibri" w:cs="Arial"/>
+                <w:i/>
+                <w:color w:val="548DD4"/>
+                <w:sz w:val="20"/>
+                <w:szCs w:val="20"/>
+                <w:lang w:eastAsia="es-CL"/>
+              </w:rPr>
+              <w:t xml:space="preserve"> (App Store y Play Store).</w:t>
+            </w:r>
+          </w:p>
+          <w:p>
+            <w:pPr>
+              <w:jc w:val="both"/>
+              <w:rPr>
+                <w:rFonts w:ascii="Calibri" w:hAnsi="Calibri" w:cs="Arial"/>
+                <w:i/>
+                <w:color w:val="548DD4"/>
+                <w:sz w:val="20"/>
+                <w:szCs w:val="20"/>
+                <w:lang w:eastAsia="es-CL"/>
+              </w:rPr>
+            </w:pPr>
           </w:p>
         </w:tc>
       </w:tr>
@@ -1421,63 +1415,7 @@
                 <w:szCs w:val="20"/>
                 <w:lang w:eastAsia="es-CL"/>
               </w:rPr>
-              <w:t xml:space="preserve">Configuración inicial del repositorio en GitHub. Creación de </w:t>
-            </w:r>
-            <w:proofErr w:type="spellStart"/>
-            <w:r>
-              <w:rPr>
-                <w:rFonts w:ascii="Calibri" w:hAnsi="Calibri" w:cs="Arial"/>
-                <w:b/>
-                <w:bCs/>
-                <w:i/>
-                <w:color w:val="548DD4"/>
-                <w:sz w:val="20"/>
-                <w:szCs w:val="20"/>
-                <w:lang w:eastAsia="es-CL"/>
-              </w:rPr>
-              <w:t>branches</w:t>
-            </w:r>
-            <w:proofErr w:type="spellEnd"/>
-            <w:r>
-              <w:rPr>
-                <w:rFonts w:ascii="Calibri" w:hAnsi="Calibri" w:cs="Arial"/>
-                <w:b/>
-                <w:bCs/>
-                <w:i/>
-                <w:color w:val="548DD4"/>
-                <w:sz w:val="20"/>
-                <w:szCs w:val="20"/>
-                <w:lang w:eastAsia="es-CL"/>
-              </w:rPr>
-              <w:t xml:space="preserve"> por US (CSB-15 a CSB-52). Integración continua con control de versiones y </w:t>
-            </w:r>
-            <w:proofErr w:type="spellStart"/>
-            <w:r>
-              <w:rPr>
-                <w:rFonts w:ascii="Calibri" w:hAnsi="Calibri" w:cs="Arial"/>
-                <w:b/>
-                <w:bCs/>
-                <w:i/>
-                <w:color w:val="548DD4"/>
-                <w:sz w:val="20"/>
-                <w:szCs w:val="20"/>
-                <w:lang w:eastAsia="es-CL"/>
-              </w:rPr>
-              <w:t>PRs</w:t>
-            </w:r>
-            <w:proofErr w:type="spellEnd"/>
-            <w:r>
-              <w:rPr>
-                <w:rFonts w:ascii="Calibri" w:hAnsi="Calibri" w:cs="Arial"/>
-                <w:b/>
-                <w:bCs/>
-                <w:i/>
-                <w:color w:val="548DD4"/>
-                <w:sz w:val="20"/>
-                <w:szCs w:val="20"/>
-                <w:lang w:eastAsia="es-CL"/>
-              </w:rPr>
-              <w:t xml:space="preserve"> revisados por equipo.</w:t>
+              <w:t>Configuración inicial del repositorio en GitHub. Creación de branches por US (CSB-15 a CSB-52). Integración continua con control de versiones y PRs revisados por equipo.</w:t>
             </w:r>
           </w:p>
         </w:tc>
@@ -1511,63 +1449,7 @@
                 <w:szCs w:val="20"/>
                 <w:lang w:eastAsia="es-CL"/>
               </w:rPr>
-              <w:t xml:space="preserve">Repositorio GitHub, VS </w:t>
-            </w:r>
-            <w:proofErr w:type="spellStart"/>
-            <w:r>
-              <w:rPr>
-                <w:rFonts w:ascii="Calibri" w:hAnsi="Calibri" w:cs="Arial"/>
-                <w:b/>
-                <w:bCs/>
-                <w:i/>
-                <w:color w:val="548DD4"/>
-                <w:sz w:val="20"/>
-                <w:szCs w:val="20"/>
-                <w:lang w:eastAsia="es-CL"/>
-              </w:rPr>
-              <w:t>Code</w:t>
-            </w:r>
-            <w:proofErr w:type="spellEnd"/>
-            <w:r>
-              <w:rPr>
-                <w:rFonts w:ascii="Calibri" w:hAnsi="Calibri" w:cs="Arial"/>
-                <w:b/>
-                <w:bCs/>
-                <w:i/>
-                <w:color w:val="548DD4"/>
-                <w:sz w:val="20"/>
-                <w:szCs w:val="20"/>
-                <w:lang w:eastAsia="es-CL"/>
-              </w:rPr>
-              <w:t xml:space="preserve">, Git, GitHub </w:t>
-            </w:r>
-            <w:proofErr w:type="spellStart"/>
-            <w:r>
-              <w:rPr>
-                <w:rFonts w:ascii="Calibri" w:hAnsi="Calibri" w:cs="Arial"/>
-                <w:b/>
-                <w:bCs/>
-                <w:i/>
-                <w:color w:val="548DD4"/>
-                <w:sz w:val="20"/>
-                <w:szCs w:val="20"/>
-                <w:lang w:eastAsia="es-CL"/>
-              </w:rPr>
-              <w:t>Actions</w:t>
-            </w:r>
-            <w:proofErr w:type="spellEnd"/>
-            <w:r>
-              <w:rPr>
-                <w:rFonts w:ascii="Calibri" w:hAnsi="Calibri" w:cs="Arial"/>
-                <w:b/>
-                <w:bCs/>
-                <w:i/>
-                <w:color w:val="548DD4"/>
-                <w:sz w:val="20"/>
-                <w:szCs w:val="20"/>
-                <w:lang w:eastAsia="es-CL"/>
-              </w:rPr>
-              <w:t>.</w:t>
+              <w:t>Repositorio GitHub, VS Code, Git, GitHub Actions.</w:t>
             </w:r>
           </w:p>
         </w:tc>
@@ -1669,35 +1551,7 @@
                 <w:szCs w:val="20"/>
                 <w:lang w:eastAsia="es-CL"/>
               </w:rPr>
-              <w:t xml:space="preserve">Se implementaron ramas por historia de usuario. Ajustes en </w:t>
-            </w:r>
-            <w:proofErr w:type="spellStart"/>
-            <w:r>
-              <w:rPr>
-                <w:rFonts w:ascii="Calibri" w:hAnsi="Calibri" w:cs="Arial"/>
-                <w:b/>
-                <w:bCs/>
-                <w:i/>
-                <w:color w:val="548DD4"/>
-                <w:sz w:val="20"/>
-                <w:szCs w:val="20"/>
-                <w:lang w:eastAsia="es-CL"/>
-              </w:rPr>
-              <w:t>naming</w:t>
-            </w:r>
-            <w:proofErr w:type="spellEnd"/>
-            <w:r>
-              <w:rPr>
-                <w:rFonts w:ascii="Calibri" w:hAnsi="Calibri" w:cs="Arial"/>
-                <w:b/>
-                <w:bCs/>
-                <w:i/>
-                <w:color w:val="548DD4"/>
-                <w:sz w:val="20"/>
-                <w:szCs w:val="20"/>
-                <w:lang w:eastAsia="es-CL"/>
-              </w:rPr>
-              <w:t xml:space="preserve"> y flujos de PR.</w:t>
+              <w:t>Se implementaron ramas por historia de usuario. Ajustes en naming y flujos de PR.</w:t>
             </w:r>
           </w:p>
         </w:tc>
@@ -1780,43 +1634,17 @@
               </w:rPr>
               <w:t xml:space="preserve">Se reforzó convención de nombres </w:t>
             </w:r>
-            <w:proofErr w:type="spellStart"/>
-            <w:r>
-              <w:rPr>
-                <w:rFonts w:ascii="Calibri" w:hAnsi="Calibri" w:cs="Arial"/>
-                <w:b/>
-                <w:bCs/>
-                <w:i/>
-                <w:color w:val="548DD4"/>
-                <w:lang w:eastAsia="es-CL"/>
-              </w:rPr>
-              <w:t>feature</w:t>
-            </w:r>
-            <w:proofErr w:type="spellEnd"/>
-            <w:r>
-              <w:rPr>
-                <w:rFonts w:ascii="Calibri" w:hAnsi="Calibri" w:cs="Arial"/>
-                <w:b/>
-                <w:bCs/>
-                <w:i/>
-                <w:color w:val="548DD4"/>
-                <w:lang w:eastAsia="es-CL"/>
-              </w:rPr>
-              <w:t>/CSB-XX/</w:t>
-            </w:r>
-            <w:proofErr w:type="spellStart"/>
-            <w:r>
-              <w:rPr>
-                <w:rFonts w:ascii="Calibri" w:hAnsi="Calibri" w:cs="Arial"/>
-                <w:b/>
-                <w:bCs/>
-                <w:i/>
-                <w:color w:val="548DD4"/>
-                <w:lang w:eastAsia="es-CL"/>
-              </w:rPr>
-              <w:t>descripcion</w:t>
-            </w:r>
-            <w:proofErr w:type="spellEnd"/>
+            <w:r>
+              <w:rPr>
+                <w:rFonts w:ascii="Calibri" w:hAnsi="Calibri" w:cs="Arial"/>
+                <w:b/>
+                <w:bCs/>
+                <w:i/>
+                <w:color w:val="548DD4"/>
+                <w:lang w:eastAsia="es-CL"/>
+              </w:rPr>
+              <w:t>feature/CSB-XX/descripcion</w:t>
+            </w:r>
             <w:r>
               <w:rPr>
                 <w:rFonts w:ascii="Calibri" w:hAnsi="Calibri" w:cs="Arial"/>
@@ -1865,55 +1693,7 @@
                 <w:szCs w:val="20"/>
                 <w:lang w:eastAsia="es-CL"/>
               </w:rPr>
-              <w:t xml:space="preserve">Implementar modelos ML </w:t>
-            </w:r>
-            <w:proofErr w:type="spellStart"/>
-            <w:r>
-              <w:rPr>
-                <w:rFonts w:ascii="Calibri" w:hAnsi="Calibri" w:cs="Arial"/>
-                <w:i/>
-                <w:color w:val="548DD4"/>
-                <w:sz w:val="20"/>
-                <w:szCs w:val="20"/>
-                <w:lang w:eastAsia="es-CL"/>
-              </w:rPr>
-              <w:t>on-device</w:t>
-            </w:r>
-            <w:proofErr w:type="spellEnd"/>
-            <w:r>
-              <w:rPr>
-                <w:rFonts w:ascii="Calibri" w:hAnsi="Calibri" w:cs="Arial"/>
-                <w:i/>
-                <w:color w:val="548DD4"/>
-                <w:sz w:val="20"/>
-                <w:szCs w:val="20"/>
-                <w:lang w:eastAsia="es-CL"/>
-              </w:rPr>
-              <w:t xml:space="preserve"> (optimización y despliegue con </w:t>
-            </w:r>
-            <w:proofErr w:type="spellStart"/>
-            <w:r>
-              <w:rPr>
-                <w:rFonts w:ascii="Calibri" w:hAnsi="Calibri" w:cs="Arial"/>
-                <w:i/>
-                <w:color w:val="548DD4"/>
-                <w:sz w:val="20"/>
-                <w:szCs w:val="20"/>
-                <w:lang w:eastAsia="es-CL"/>
-              </w:rPr>
-              <w:t>TensorFlow</w:t>
-            </w:r>
-            <w:proofErr w:type="spellEnd"/>
-            <w:r>
-              <w:rPr>
-                <w:rFonts w:ascii="Calibri" w:hAnsi="Calibri" w:cs="Arial"/>
-                <w:i/>
-                <w:color w:val="548DD4"/>
-                <w:sz w:val="20"/>
-                <w:szCs w:val="20"/>
-                <w:lang w:eastAsia="es-CL"/>
-              </w:rPr>
-              <w:t xml:space="preserve"> Lite).</w:t>
+              <w:t>Implementar modelos ML on-device (optimización y despliegue con TensorFlow Lite).</w:t>
             </w:r>
           </w:p>
         </w:tc>
@@ -1947,78 +1727,7 @@
                 <w:szCs w:val="20"/>
                 <w:lang w:eastAsia="es-CL"/>
               </w:rPr>
-              <w:t xml:space="preserve">Entrenamiento de modelos de IA: alfabeto, números y palabras frecuentes. Conversión y optimización de </w:t>
-            </w:r>
-            <w:proofErr w:type="gramStart"/>
-            <w:r>
-              <w:rPr>
-                <w:rFonts w:ascii="Calibri" w:hAnsi="Calibri" w:cs="Arial"/>
-                <w:b/>
-                <w:bCs/>
-                <w:i/>
-                <w:color w:val="548DD4"/>
-                <w:sz w:val="20"/>
-                <w:szCs w:val="20"/>
-                <w:lang w:eastAsia="es-CL"/>
-              </w:rPr>
-              <w:t>modelos .</w:t>
-            </w:r>
-            <w:proofErr w:type="spellStart"/>
-            <w:r>
-              <w:rPr>
-                <w:rFonts w:ascii="Calibri" w:hAnsi="Calibri" w:cs="Arial"/>
-                <w:b/>
-                <w:bCs/>
-                <w:i/>
-                <w:color w:val="548DD4"/>
-                <w:sz w:val="20"/>
-                <w:szCs w:val="20"/>
-                <w:lang w:eastAsia="es-CL"/>
-              </w:rPr>
-              <w:t>tflite</w:t>
-            </w:r>
-            <w:proofErr w:type="spellEnd"/>
-            <w:proofErr w:type="gramEnd"/>
-            <w:r>
-              <w:rPr>
-                <w:rFonts w:ascii="Calibri" w:hAnsi="Calibri" w:cs="Arial"/>
-                <w:b/>
-                <w:bCs/>
-                <w:i/>
-                <w:color w:val="548DD4"/>
-                <w:sz w:val="20"/>
-                <w:szCs w:val="20"/>
-                <w:lang w:eastAsia="es-CL"/>
-              </w:rPr>
-              <w:t xml:space="preserve">. Integración en </w:t>
-            </w:r>
-            <w:proofErr w:type="gramStart"/>
-            <w:r>
-              <w:rPr>
-                <w:rFonts w:ascii="Calibri" w:hAnsi="Calibri" w:cs="Arial"/>
-                <w:b/>
-                <w:bCs/>
-                <w:i/>
-                <w:color w:val="548DD4"/>
-                <w:sz w:val="20"/>
-                <w:szCs w:val="20"/>
-                <w:lang w:eastAsia="es-CL"/>
-              </w:rPr>
-              <w:t>app</w:t>
-            </w:r>
-            <w:proofErr w:type="gramEnd"/>
-            <w:r>
-              <w:rPr>
-                <w:rFonts w:ascii="Calibri" w:hAnsi="Calibri" w:cs="Arial"/>
-                <w:b/>
-                <w:bCs/>
-                <w:i/>
-                <w:color w:val="548DD4"/>
-                <w:sz w:val="20"/>
-                <w:szCs w:val="20"/>
-                <w:lang w:eastAsia="es-CL"/>
-              </w:rPr>
-              <w:t>.</w:t>
+              <w:t>Entrenamiento de modelos de IA: alfabeto, números y palabras frecuentes. Conversión y optimización de modelos .tflite. Integración en app.</w:t>
             </w:r>
           </w:p>
         </w:tc>
@@ -2052,91 +1761,7 @@
                 <w:szCs w:val="20"/>
                 <w:lang w:eastAsia="es-CL"/>
               </w:rPr>
-              <w:t xml:space="preserve">Python, </w:t>
-            </w:r>
-            <w:proofErr w:type="spellStart"/>
-            <w:r>
-              <w:rPr>
-                <w:rFonts w:ascii="Calibri" w:hAnsi="Calibri" w:cs="Arial"/>
-                <w:b/>
-                <w:bCs/>
-                <w:i/>
-                <w:color w:val="548DD4"/>
-                <w:sz w:val="20"/>
-                <w:szCs w:val="20"/>
-                <w:lang w:eastAsia="es-CL"/>
-              </w:rPr>
-              <w:t>TensorFlow</w:t>
-            </w:r>
-            <w:proofErr w:type="spellEnd"/>
-            <w:r>
-              <w:rPr>
-                <w:rFonts w:ascii="Calibri" w:hAnsi="Calibri" w:cs="Arial"/>
-                <w:b/>
-                <w:bCs/>
-                <w:i/>
-                <w:color w:val="548DD4"/>
-                <w:sz w:val="20"/>
-                <w:szCs w:val="20"/>
-                <w:lang w:eastAsia="es-CL"/>
-              </w:rPr>
-              <w:t xml:space="preserve">, </w:t>
-            </w:r>
-            <w:proofErr w:type="spellStart"/>
-            <w:r>
-              <w:rPr>
-                <w:rFonts w:ascii="Calibri" w:hAnsi="Calibri" w:cs="Arial"/>
-                <w:b/>
-                <w:bCs/>
-                <w:i/>
-                <w:color w:val="548DD4"/>
-                <w:sz w:val="20"/>
-                <w:szCs w:val="20"/>
-                <w:lang w:eastAsia="es-CL"/>
-              </w:rPr>
-              <w:t>MediaPipe</w:t>
-            </w:r>
-            <w:proofErr w:type="spellEnd"/>
-            <w:r>
-              <w:rPr>
-                <w:rFonts w:ascii="Calibri" w:hAnsi="Calibri" w:cs="Arial"/>
-                <w:b/>
-                <w:bCs/>
-                <w:i/>
-                <w:color w:val="548DD4"/>
-                <w:sz w:val="20"/>
-                <w:szCs w:val="20"/>
-                <w:lang w:eastAsia="es-CL"/>
-              </w:rPr>
-              <w:t xml:space="preserve">, </w:t>
-            </w:r>
-            <w:proofErr w:type="spellStart"/>
-            <w:r>
-              <w:rPr>
-                <w:rFonts w:ascii="Calibri" w:hAnsi="Calibri" w:cs="Arial"/>
-                <w:b/>
-                <w:bCs/>
-                <w:i/>
-                <w:color w:val="548DD4"/>
-                <w:sz w:val="20"/>
-                <w:szCs w:val="20"/>
-                <w:lang w:eastAsia="es-CL"/>
-              </w:rPr>
-              <w:t>TFLite</w:t>
-            </w:r>
-            <w:proofErr w:type="spellEnd"/>
-            <w:r>
-              <w:rPr>
-                <w:rFonts w:ascii="Calibri" w:hAnsi="Calibri" w:cs="Arial"/>
-                <w:b/>
-                <w:bCs/>
-                <w:i/>
-                <w:color w:val="548DD4"/>
-                <w:sz w:val="20"/>
-                <w:szCs w:val="20"/>
-                <w:lang w:eastAsia="es-CL"/>
-              </w:rPr>
-              <w:t>.</w:t>
+              <w:t>Python, TensorFlow, MediaPipe, TFLite.</w:t>
             </w:r>
           </w:p>
         </w:tc>
@@ -2319,35 +1944,7 @@
                 <w:szCs w:val="20"/>
                 <w:lang w:eastAsia="es-CL"/>
               </w:rPr>
-              <w:t xml:space="preserve">Ajustar </w:t>
-            </w:r>
-            <w:proofErr w:type="spellStart"/>
-            <w:r>
-              <w:rPr>
-                <w:rFonts w:ascii="Calibri" w:hAnsi="Calibri" w:cs="Arial"/>
-                <w:b/>
-                <w:bCs/>
-                <w:i/>
-                <w:color w:val="548DD4"/>
-                <w:sz w:val="20"/>
-                <w:szCs w:val="20"/>
-                <w:lang w:eastAsia="es-CL"/>
-              </w:rPr>
-              <w:t>hiperparámetros</w:t>
-            </w:r>
-            <w:proofErr w:type="spellEnd"/>
-            <w:r>
-              <w:rPr>
-                <w:rFonts w:ascii="Calibri" w:hAnsi="Calibri" w:cs="Arial"/>
-                <w:b/>
-                <w:bCs/>
-                <w:i/>
-                <w:color w:val="548DD4"/>
-                <w:sz w:val="20"/>
-                <w:szCs w:val="20"/>
-                <w:lang w:eastAsia="es-CL"/>
-              </w:rPr>
-              <w:t xml:space="preserve"> y tamaño del modelo.</w:t>
+              <w:t>Ajustar hiperparámetros y tamaño del modelo.</w:t>
             </w:r>
           </w:p>
         </w:tc>
@@ -2420,7 +2017,6 @@
               </w:rPr>
               <w:t xml:space="preserve">Creación de pantallas principales: navegación, detección, resultados, accesibilidad. Integración modular con </w:t>
             </w:r>
-            <w:proofErr w:type="spellStart"/>
             <w:r>
               <w:rPr>
                 <w:rFonts w:ascii="Calibri" w:hAnsi="Calibri" w:cs="Arial"/>
@@ -2433,49 +2029,7 @@
                 <w:lang w:eastAsia="es-CL"/>
               </w:rPr>
               <w:lastRenderedPageBreak/>
-              <w:t>front-end</w:t>
-            </w:r>
-            <w:proofErr w:type="spellEnd"/>
-            <w:r>
-              <w:rPr>
-                <w:rFonts w:ascii="Calibri" w:hAnsi="Calibri" w:cs="Arial"/>
-                <w:b/>
-                <w:bCs/>
-                <w:i/>
-                <w:color w:val="548DD4"/>
-                <w:sz w:val="20"/>
-                <w:szCs w:val="20"/>
-                <w:lang w:eastAsia="es-CL"/>
-              </w:rPr>
-              <w:t xml:space="preserve"> </w:t>
-            </w:r>
-            <w:proofErr w:type="spellStart"/>
-            <w:r>
-              <w:rPr>
-                <w:rFonts w:ascii="Calibri" w:hAnsi="Calibri" w:cs="Arial"/>
-                <w:b/>
-                <w:bCs/>
-                <w:i/>
-                <w:color w:val="548DD4"/>
-                <w:sz w:val="20"/>
-                <w:szCs w:val="20"/>
-                <w:lang w:eastAsia="es-CL"/>
-              </w:rPr>
-              <w:t>React</w:t>
-            </w:r>
-            <w:proofErr w:type="spellEnd"/>
-            <w:r>
-              <w:rPr>
-                <w:rFonts w:ascii="Calibri" w:hAnsi="Calibri" w:cs="Arial"/>
-                <w:b/>
-                <w:bCs/>
-                <w:i/>
-                <w:color w:val="548DD4"/>
-                <w:sz w:val="20"/>
-                <w:szCs w:val="20"/>
-                <w:lang w:eastAsia="es-CL"/>
-              </w:rPr>
-              <w:t xml:space="preserve"> Native.</w:t>
+              <w:t>front-end React Native.</w:t>
             </w:r>
           </w:p>
         </w:tc>
@@ -2498,7 +2052,6 @@
                 <w:lang w:eastAsia="es-CL"/>
               </w:rPr>
             </w:pPr>
-            <w:proofErr w:type="spellStart"/>
             <w:r>
               <w:rPr>
                 <w:rFonts w:ascii="Calibri" w:hAnsi="Calibri" w:cs="Arial"/>
@@ -2511,49 +2064,7 @@
                 <w:lang w:eastAsia="es-CL"/>
               </w:rPr>
               <w:lastRenderedPageBreak/>
-              <w:t>Figma</w:t>
-            </w:r>
-            <w:proofErr w:type="spellEnd"/>
-            <w:r>
-              <w:rPr>
-                <w:rFonts w:ascii="Calibri" w:hAnsi="Calibri" w:cs="Arial"/>
-                <w:b/>
-                <w:bCs/>
-                <w:i/>
-                <w:color w:val="548DD4"/>
-                <w:sz w:val="20"/>
-                <w:szCs w:val="20"/>
-                <w:lang w:eastAsia="es-CL"/>
-              </w:rPr>
-              <w:t xml:space="preserve">, </w:t>
-            </w:r>
-            <w:proofErr w:type="spellStart"/>
-            <w:r>
-              <w:rPr>
-                <w:rFonts w:ascii="Calibri" w:hAnsi="Calibri" w:cs="Arial"/>
-                <w:b/>
-                <w:bCs/>
-                <w:i/>
-                <w:color w:val="548DD4"/>
-                <w:sz w:val="20"/>
-                <w:szCs w:val="20"/>
-                <w:lang w:eastAsia="es-CL"/>
-              </w:rPr>
-              <w:t>React</w:t>
-            </w:r>
-            <w:proofErr w:type="spellEnd"/>
-            <w:r>
-              <w:rPr>
-                <w:rFonts w:ascii="Calibri" w:hAnsi="Calibri" w:cs="Arial"/>
-                <w:b/>
-                <w:bCs/>
-                <w:i/>
-                <w:color w:val="548DD4"/>
-                <w:sz w:val="20"/>
-                <w:szCs w:val="20"/>
-                <w:lang w:eastAsia="es-CL"/>
-              </w:rPr>
-              <w:t xml:space="preserve"> Native, Expo.</w:t>
+              <w:t>Figma, React Native, Expo.</w:t>
             </w:r>
           </w:p>
         </w:tc>
@@ -2807,35 +2318,7 @@
                 <w:szCs w:val="20"/>
                 <w:lang w:eastAsia="es-CL"/>
               </w:rPr>
-              <w:t xml:space="preserve">Creación y seguimiento de historias de usuario (CSB-15 a CSB-52) mediante Jira. Sprint </w:t>
-            </w:r>
-            <w:proofErr w:type="spellStart"/>
-            <w:r>
-              <w:rPr>
-                <w:rFonts w:ascii="Calibri" w:hAnsi="Calibri" w:cs="Arial"/>
-                <w:b/>
-                <w:bCs/>
-                <w:i/>
-                <w:color w:val="548DD4"/>
-                <w:sz w:val="20"/>
-                <w:szCs w:val="20"/>
-                <w:lang w:eastAsia="es-CL"/>
-              </w:rPr>
-              <w:t>reviews</w:t>
-            </w:r>
-            <w:proofErr w:type="spellEnd"/>
-            <w:r>
-              <w:rPr>
-                <w:rFonts w:ascii="Calibri" w:hAnsi="Calibri" w:cs="Arial"/>
-                <w:b/>
-                <w:bCs/>
-                <w:i/>
-                <w:color w:val="548DD4"/>
-                <w:sz w:val="20"/>
-                <w:szCs w:val="20"/>
-                <w:lang w:eastAsia="es-CL"/>
-              </w:rPr>
-              <w:t xml:space="preserve"> semanales y actualización de Gantt.</w:t>
+              <w:t>Creación y seguimiento de historias de usuario (CSB-15 a CSB-52) mediante Jira. Sprint reviews semanales y actualización de Gantt.</w:t>
             </w:r>
           </w:p>
         </w:tc>
@@ -2869,35 +2352,7 @@
                 <w:szCs w:val="20"/>
                 <w:lang w:eastAsia="es-CL"/>
               </w:rPr>
-              <w:t xml:space="preserve">Jira, </w:t>
-            </w:r>
-            <w:proofErr w:type="spellStart"/>
-            <w:r>
-              <w:rPr>
-                <w:rFonts w:ascii="Calibri" w:hAnsi="Calibri" w:cs="Arial"/>
-                <w:b/>
-                <w:bCs/>
-                <w:i/>
-                <w:color w:val="548DD4"/>
-                <w:sz w:val="20"/>
-                <w:szCs w:val="20"/>
-                <w:lang w:eastAsia="es-CL"/>
-              </w:rPr>
-              <w:t>Confluence</w:t>
-            </w:r>
-            <w:proofErr w:type="spellEnd"/>
-            <w:r>
-              <w:rPr>
-                <w:rFonts w:ascii="Calibri" w:hAnsi="Calibri" w:cs="Arial"/>
-                <w:b/>
-                <w:bCs/>
-                <w:i/>
-                <w:color w:val="548DD4"/>
-                <w:sz w:val="20"/>
-                <w:szCs w:val="20"/>
-                <w:lang w:eastAsia="es-CL"/>
-              </w:rPr>
-              <w:t>.</w:t>
+              <w:t>Jira, Confluence.</w:t>
             </w:r>
           </w:p>
         </w:tc>
@@ -3607,7 +3062,31 @@
                 <w:szCs w:val="20"/>
                 <w:lang w:val="es-ES" w:eastAsia="es-CL"/>
               </w:rPr>
-              <w:t xml:space="preserve"> Native (Expo). Además, el ajuste de los </w:t>
+              <w:t xml:space="preserve"> </w:t>
+            </w:r>
+            <w:proofErr w:type="spellStart"/>
+            <w:r>
+              <w:rPr>
+                <w:rFonts w:ascii="Calibri" w:hAnsi="Calibri" w:cs="Arial"/>
+                <w:i/>
+                <w:color w:val="548DD4"/>
+                <w:sz w:val="20"/>
+                <w:szCs w:val="20"/>
+                <w:lang w:val="es-ES" w:eastAsia="es-CL"/>
+              </w:rPr>
+              <w:t>Native</w:t>
+            </w:r>
+            <w:proofErr w:type="spellEnd"/>
+            <w:r>
+              <w:rPr>
+                <w:rFonts w:ascii="Calibri" w:hAnsi="Calibri" w:cs="Arial"/>
+                <w:i/>
+                <w:color w:val="548DD4"/>
+                <w:sz w:val="20"/>
+                <w:szCs w:val="20"/>
+                <w:lang w:val="es-ES" w:eastAsia="es-CL"/>
+              </w:rPr>
+              <w:t xml:space="preserve"> (Expo). Además, el ajuste de los </w:t>
             </w:r>
             <w:proofErr w:type="spellStart"/>
             <w:r>
@@ -4411,31 +3890,7 @@
                 <w:szCs w:val="20"/>
                 <w:lang w:eastAsia="es-CL"/>
               </w:rPr>
-              <w:t xml:space="preserve"> </w:t>
-            </w:r>
-            <w:proofErr w:type="gramStart"/>
-            <w:r>
-              <w:rPr>
-                <w:rFonts w:ascii="Calibri" w:hAnsi="Calibri" w:cs="Arial"/>
-                <w:i/>
-                <w:color w:val="548DD4"/>
-                <w:sz w:val="20"/>
-                <w:szCs w:val="20"/>
-                <w:lang w:eastAsia="es-CL"/>
-              </w:rPr>
-              <w:t>de acuerdo a</w:t>
-            </w:r>
-            <w:proofErr w:type="gramEnd"/>
-            <w:r>
-              <w:rPr>
-                <w:rFonts w:ascii="Calibri" w:hAnsi="Calibri" w:cs="Arial"/>
-                <w:i/>
-                <w:color w:val="548DD4"/>
-                <w:sz w:val="20"/>
-                <w:szCs w:val="20"/>
-                <w:lang w:eastAsia="es-CL"/>
-              </w:rPr>
-              <w:t xml:space="preserve"> tu planificación</w:t>
+              <w:t xml:space="preserve"> de acuerdo a tu planificación</w:t>
             </w:r>
             <w:r>
               <w:rPr>
@@ -4575,33 +4030,7 @@
                 <w:szCs w:val="20"/>
                 <w:lang w:val="es-ES" w:eastAsia="es-CL"/>
               </w:rPr>
-              <w:t>Text-</w:t>
-            </w:r>
-            <w:proofErr w:type="spellStart"/>
-            <w:r>
-              <w:rPr>
-                <w:rFonts w:ascii="Calibri" w:hAnsi="Calibri" w:cs="Arial"/>
-                <w:i/>
-                <w:iCs/>
-                <w:color w:val="548DD4"/>
-                <w:sz w:val="20"/>
-                <w:szCs w:val="20"/>
-                <w:lang w:val="es-ES" w:eastAsia="es-CL"/>
-              </w:rPr>
-              <w:t>to</w:t>
-            </w:r>
-            <w:proofErr w:type="spellEnd"/>
-            <w:r>
-              <w:rPr>
-                <w:rFonts w:ascii="Calibri" w:hAnsi="Calibri" w:cs="Arial"/>
-                <w:i/>
-                <w:iCs/>
-                <w:color w:val="548DD4"/>
-                <w:sz w:val="20"/>
-                <w:szCs w:val="20"/>
-                <w:lang w:val="es-ES" w:eastAsia="es-CL"/>
-              </w:rPr>
-              <w:t>-</w:t>
+              <w:t>Text-to-</w:t>
             </w:r>
             <w:proofErr w:type="spellStart"/>
             <w:r>
@@ -4923,7 +4352,7 @@
 </file>
 
 <file path=word/endnotes.xml><?xml version="1.0" encoding="utf-8"?>
-<w:endnotes xmlns:wpc="http://schemas.microsoft.com/office/word/2010/wordprocessingCanvas" xmlns:cx="http://schemas.microsoft.com/office/drawing/2014/chartex" xmlns:cx1="http://schemas.microsoft.com/office/drawing/2015/9/8/chartex" xmlns:cx2="http://schemas.microsoft.com/office/drawing/2015/10/21/chartex" xmlns:cx3="http://schemas.microsoft.com/office/drawing/2016/5/9/chartex" xmlns:cx4="http://schemas.microsoft.com/office/drawing/2016/5/10/chartex" xmlns:cx5="http://schemas.microsoft.com/office/drawing/2016/5/11/chartex" xmlns:cx6="http://schemas.microsoft.com/office/drawing/2016/5/12/chartex" xmlns:cx7="http://schemas.microsoft.com/office/drawing/2016/5/13/chartex" xmlns:cx8="http://schemas.microsoft.com/office/drawing/2016/5/14/chartex" xmlns:mc="http://schemas.openxmlformats.org/markup-compatibility/2006" xmlns:aink="http://schemas.microsoft.com/office/drawing/2016/ink" xmlns:am3d="http://schemas.microsoft.com/office/drawing/2017/model3d" xmlns:o="urn:schemas-microsoft-com:office:office" xmlns:oel="http://schemas.microsoft.com/office/2019/extlst" xmlns:r="http://schemas.openxmlformats.org/officeDocument/2006/relationships" xmlns:m="http://schemas.openxmlformats.org/officeDocument/2006/math" xmlns:v="urn:schemas-microsoft-com:vml" xmlns:wp14="http://schemas.microsoft.com/office/word/2010/wordprocessingDrawing" xmlns:wp="http://schemas.openxmlformats.org/drawingml/2006/wordprocessingDrawing" xmlns:w10="urn:schemas-microsoft-com:office:word" xmlns:w="http://schemas.openxmlformats.org/wordprocessingml/2006/main" xmlns:w14="http://schemas.microsoft.com/office/word/2010/wordml" xmlns:w15="http://schemas.microsoft.com/office/word/2012/wordml" xmlns:w16cex="http://schemas.microsoft.com/office/word/2018/wordml/cex" xmlns:w16cid="http://schemas.microsoft.com/office/word/2016/wordml/cid" xmlns:w16="http://schemas.microsoft.com/office/word/2018/wordml" xmlns:w16du="http://schemas.microsoft.com/office/word/2023/wordml/word16du" xmlns:w16sdtdh="http://schemas.microsoft.com/office/word/2020/wordml/sdtdatahash" xmlns:w16sdtfl="http://schemas.microsoft.com/office/word/2024/wordml/sdtformatlock" xmlns:w16se="http://schemas.microsoft.com/office/word/2015/wordml/symex" xmlns:wpg="http://schemas.microsoft.com/office/word/2010/wordprocessingGroup" xmlns:wpi="http://schemas.microsoft.com/office/word/2010/wordprocessingInk" xmlns:wne="http://schemas.microsoft.com/office/word/2006/wordml" xmlns:wps="http://schemas.microsoft.com/office/word/2010/wordprocessingShape" mc:Ignorable="w14 w15 w16se w16cid w16 w16cex w16sdtdh w16sdtfl w16du wp14">
+<w:endnotes xmlns:wpc="http://schemas.microsoft.com/office/word/2010/wordprocessingCanvas" xmlns:cx="http://schemas.microsoft.com/office/drawing/2014/chartex" xmlns:cx1="http://schemas.microsoft.com/office/drawing/2015/9/8/chartex" xmlns:cx2="http://schemas.microsoft.com/office/drawing/2015/10/21/chartex" xmlns:cx3="http://schemas.microsoft.com/office/drawing/2016/5/9/chartex" xmlns:cx4="http://schemas.microsoft.com/office/drawing/2016/5/10/chartex" xmlns:cx5="http://schemas.microsoft.com/office/drawing/2016/5/11/chartex" xmlns:cx6="http://schemas.microsoft.com/office/drawing/2016/5/12/chartex" xmlns:cx7="http://schemas.microsoft.com/office/drawing/2016/5/13/chartex" xmlns:cx8="http://schemas.microsoft.com/office/drawing/2016/5/14/chartex" xmlns:mc="http://schemas.openxmlformats.org/markup-compatibility/2006" xmlns:aink="http://schemas.microsoft.com/office/drawing/2016/ink" xmlns:am3d="http://schemas.microsoft.com/office/drawing/2017/model3d" xmlns:o="urn:schemas-microsoft-com:office:office" xmlns:r="http://schemas.openxmlformats.org/officeDocument/2006/relationships" xmlns:m="http://schemas.openxmlformats.org/officeDocument/2006/math" xmlns:v="urn:schemas-microsoft-com:vml" xmlns:wp14="http://schemas.microsoft.com/office/word/2010/wordprocessingDrawing" xmlns:wp="http://schemas.openxmlformats.org/drawingml/2006/wordprocessingDrawing" xmlns:w10="urn:schemas-microsoft-com:office:word" xmlns:w="http://schemas.openxmlformats.org/wordprocessingml/2006/main" xmlns:w14="http://schemas.microsoft.com/office/word/2010/wordml" xmlns:w15="http://schemas.microsoft.com/office/word/2012/wordml" xmlns:w16cex="http://schemas.microsoft.com/office/word/2018/wordml/cex" xmlns:w16cid="http://schemas.microsoft.com/office/word/2016/wordml/cid" xmlns:w16="http://schemas.microsoft.com/office/word/2018/wordml" xmlns:w16se="http://schemas.microsoft.com/office/word/2015/wordml/symex" xmlns:wpg="http://schemas.microsoft.com/office/word/2010/wordprocessingGroup" xmlns:wpi="http://schemas.microsoft.com/office/word/2010/wordprocessingInk" xmlns:wne="http://schemas.microsoft.com/office/word/2006/wordml" xmlns:wps="http://schemas.microsoft.com/office/word/2010/wordprocessingShape" mc:Ignorable="w14 w15 w16se w16cid w16 w16cex wp14">
   <w:endnote w:type="separator" w:id="-1">
     <w:p>
       <w:pPr>
@@ -4948,7 +4377,7 @@
 </file>
 
 <file path=word/footnotes.xml><?xml version="1.0" encoding="utf-8"?>
-<w:footnotes xmlns:wpc="http://schemas.microsoft.com/office/word/2010/wordprocessingCanvas" xmlns:cx="http://schemas.microsoft.com/office/drawing/2014/chartex" xmlns:cx1="http://schemas.microsoft.com/office/drawing/2015/9/8/chartex" xmlns:cx2="http://schemas.microsoft.com/office/drawing/2015/10/21/chartex" xmlns:cx3="http://schemas.microsoft.com/office/drawing/2016/5/9/chartex" xmlns:cx4="http://schemas.microsoft.com/office/drawing/2016/5/10/chartex" xmlns:cx5="http://schemas.microsoft.com/office/drawing/2016/5/11/chartex" xmlns:cx6="http://schemas.microsoft.com/office/drawing/2016/5/12/chartex" xmlns:cx7="http://schemas.microsoft.com/office/drawing/2016/5/13/chartex" xmlns:cx8="http://schemas.microsoft.com/office/drawing/2016/5/14/chartex" xmlns:mc="http://schemas.openxmlformats.org/markup-compatibility/2006" xmlns:aink="http://schemas.microsoft.com/office/drawing/2016/ink" xmlns:am3d="http://schemas.microsoft.com/office/drawing/2017/model3d" xmlns:o="urn:schemas-microsoft-com:office:office" xmlns:oel="http://schemas.microsoft.com/office/2019/extlst" xmlns:r="http://schemas.openxmlformats.org/officeDocument/2006/relationships" xmlns:m="http://schemas.openxmlformats.org/officeDocument/2006/math" xmlns:v="urn:schemas-microsoft-com:vml" xmlns:wp14="http://schemas.microsoft.com/office/word/2010/wordprocessingDrawing" xmlns:wp="http://schemas.openxmlformats.org/drawingml/2006/wordprocessingDrawing" xmlns:w10="urn:schemas-microsoft-com:office:word" xmlns:w="http://schemas.openxmlformats.org/wordprocessingml/2006/main" xmlns:w14="http://schemas.microsoft.com/office/word/2010/wordml" xmlns:w15="http://schemas.microsoft.com/office/word/2012/wordml" xmlns:w16cex="http://schemas.microsoft.com/office/word/2018/wordml/cex" xmlns:w16cid="http://schemas.microsoft.com/office/word/2016/wordml/cid" xmlns:w16="http://schemas.microsoft.com/office/word/2018/wordml" xmlns:w16du="http://schemas.microsoft.com/office/word/2023/wordml/word16du" xmlns:w16sdtdh="http://schemas.microsoft.com/office/word/2020/wordml/sdtdatahash" xmlns:w16sdtfl="http://schemas.microsoft.com/office/word/2024/wordml/sdtformatlock" xmlns:w16se="http://schemas.microsoft.com/office/word/2015/wordml/symex" xmlns:wpg="http://schemas.microsoft.com/office/word/2010/wordprocessingGroup" xmlns:wpi="http://schemas.microsoft.com/office/word/2010/wordprocessingInk" xmlns:wne="http://schemas.microsoft.com/office/word/2006/wordml" xmlns:wps="http://schemas.microsoft.com/office/word/2010/wordprocessingShape" mc:Ignorable="w14 w15 w16se w16cid w16 w16cex w16sdtdh w16sdtfl w16du wp14">
+<w:footnotes xmlns:wpc="http://schemas.microsoft.com/office/word/2010/wordprocessingCanvas" xmlns:cx="http://schemas.microsoft.com/office/drawing/2014/chartex" xmlns:cx1="http://schemas.microsoft.com/office/drawing/2015/9/8/chartex" xmlns:cx2="http://schemas.microsoft.com/office/drawing/2015/10/21/chartex" xmlns:cx3="http://schemas.microsoft.com/office/drawing/2016/5/9/chartex" xmlns:cx4="http://schemas.microsoft.com/office/drawing/2016/5/10/chartex" xmlns:cx5="http://schemas.microsoft.com/office/drawing/2016/5/11/chartex" xmlns:cx6="http://schemas.microsoft.com/office/drawing/2016/5/12/chartex" xmlns:cx7="http://schemas.microsoft.com/office/drawing/2016/5/13/chartex" xmlns:cx8="http://schemas.microsoft.com/office/drawing/2016/5/14/chartex" xmlns:mc="http://schemas.openxmlformats.org/markup-compatibility/2006" xmlns:aink="http://schemas.microsoft.com/office/drawing/2016/ink" xmlns:am3d="http://schemas.microsoft.com/office/drawing/2017/model3d" xmlns:o="urn:schemas-microsoft-com:office:office" xmlns:r="http://schemas.openxmlformats.org/officeDocument/2006/relationships" xmlns:m="http://schemas.openxmlformats.org/officeDocument/2006/math" xmlns:v="urn:schemas-microsoft-com:vml" xmlns:wp14="http://schemas.microsoft.com/office/word/2010/wordprocessingDrawing" xmlns:wp="http://schemas.openxmlformats.org/drawingml/2006/wordprocessingDrawing" xmlns:w10="urn:schemas-microsoft-com:office:word" xmlns:w="http://schemas.openxmlformats.org/wordprocessingml/2006/main" xmlns:w14="http://schemas.microsoft.com/office/word/2010/wordml" xmlns:w15="http://schemas.microsoft.com/office/word/2012/wordml" xmlns:w16cex="http://schemas.microsoft.com/office/word/2018/wordml/cex" xmlns:w16cid="http://schemas.microsoft.com/office/word/2016/wordml/cid" xmlns:w16="http://schemas.microsoft.com/office/word/2018/wordml" xmlns:w16se="http://schemas.microsoft.com/office/word/2015/wordml/symex" xmlns:wpg="http://schemas.microsoft.com/office/word/2010/wordprocessingGroup" xmlns:wpi="http://schemas.microsoft.com/office/word/2010/wordprocessingInk" xmlns:wne="http://schemas.microsoft.com/office/word/2006/wordml" xmlns:wps="http://schemas.microsoft.com/office/word/2010/wordprocessingShape" mc:Ignorable="w14 w15 w16se w16cid w16 w16cex wp14">
   <w:footnote w:type="separator" w:id="-1">
     <w:p>
       <w:pPr>
@@ -5031,7 +4460,7 @@
 </file>
 
 <file path=word/header1.xml><?xml version="1.0" encoding="utf-8"?>
-<w:hdr xmlns:wpc="http://schemas.microsoft.com/office/word/2010/wordprocessingCanvas" xmlns:cx="http://schemas.microsoft.com/office/drawing/2014/chartex" xmlns:cx1="http://schemas.microsoft.com/office/drawing/2015/9/8/chartex" xmlns:cx2="http://schemas.microsoft.com/office/drawing/2015/10/21/chartex" xmlns:cx3="http://schemas.microsoft.com/office/drawing/2016/5/9/chartex" xmlns:cx4="http://schemas.microsoft.com/office/drawing/2016/5/10/chartex" xmlns:cx5="http://schemas.microsoft.com/office/drawing/2016/5/11/chartex" xmlns:cx6="http://schemas.microsoft.com/office/drawing/2016/5/12/chartex" xmlns:cx7="http://schemas.microsoft.com/office/drawing/2016/5/13/chartex" xmlns:cx8="http://schemas.microsoft.com/office/drawing/2016/5/14/chartex" xmlns:mc="http://schemas.openxmlformats.org/markup-compatibility/2006" xmlns:aink="http://schemas.microsoft.com/office/drawing/2016/ink" xmlns:am3d="http://schemas.microsoft.com/office/drawing/2017/model3d" xmlns:o="urn:schemas-microsoft-com:office:office" xmlns:oel="http://schemas.microsoft.com/office/2019/extlst" xmlns:r="http://schemas.openxmlformats.org/officeDocument/2006/relationships" xmlns:m="http://schemas.openxmlformats.org/officeDocument/2006/math" xmlns:v="urn:schemas-microsoft-com:vml" xmlns:wp14="http://schemas.microsoft.com/office/word/2010/wordprocessingDrawing" xmlns:wp="http://schemas.openxmlformats.org/drawingml/2006/wordprocessingDrawing" xmlns:w10="urn:schemas-microsoft-com:office:word" xmlns:w="http://schemas.openxmlformats.org/wordprocessingml/2006/main" xmlns:w14="http://schemas.microsoft.com/office/word/2010/wordml" xmlns:w15="http://schemas.microsoft.com/office/word/2012/wordml" xmlns:w16cex="http://schemas.microsoft.com/office/word/2018/wordml/cex" xmlns:w16cid="http://schemas.microsoft.com/office/word/2016/wordml/cid" xmlns:w16="http://schemas.microsoft.com/office/word/2018/wordml" xmlns:w16du="http://schemas.microsoft.com/office/word/2023/wordml/word16du" xmlns:w16sdtdh="http://schemas.microsoft.com/office/word/2020/wordml/sdtdatahash" xmlns:w16sdtfl="http://schemas.microsoft.com/office/word/2024/wordml/sdtformatlock" xmlns:w16se="http://schemas.microsoft.com/office/word/2015/wordml/symex" xmlns:wpg="http://schemas.microsoft.com/office/word/2010/wordprocessingGroup" xmlns:wpi="http://schemas.microsoft.com/office/word/2010/wordprocessingInk" xmlns:wne="http://schemas.microsoft.com/office/word/2006/wordml" xmlns:wps="http://schemas.microsoft.com/office/word/2010/wordprocessingShape" mc:Ignorable="w14 w15 w16se w16cid w16 w16cex w16sdtdh w16sdtfl w16du wp14">
+<w:hdr xmlns:wpc="http://schemas.microsoft.com/office/word/2010/wordprocessingCanvas" xmlns:cx="http://schemas.microsoft.com/office/drawing/2014/chartex" xmlns:cx1="http://schemas.microsoft.com/office/drawing/2015/9/8/chartex" xmlns:cx2="http://schemas.microsoft.com/office/drawing/2015/10/21/chartex" xmlns:cx3="http://schemas.microsoft.com/office/drawing/2016/5/9/chartex" xmlns:cx4="http://schemas.microsoft.com/office/drawing/2016/5/10/chartex" xmlns:cx5="http://schemas.microsoft.com/office/drawing/2016/5/11/chartex" xmlns:cx6="http://schemas.microsoft.com/office/drawing/2016/5/12/chartex" xmlns:cx7="http://schemas.microsoft.com/office/drawing/2016/5/13/chartex" xmlns:cx8="http://schemas.microsoft.com/office/drawing/2016/5/14/chartex" xmlns:mc="http://schemas.openxmlformats.org/markup-compatibility/2006" xmlns:aink="http://schemas.microsoft.com/office/drawing/2016/ink" xmlns:am3d="http://schemas.microsoft.com/office/drawing/2017/model3d" xmlns:o="urn:schemas-microsoft-com:office:office" xmlns:r="http://schemas.openxmlformats.org/officeDocument/2006/relationships" xmlns:m="http://schemas.openxmlformats.org/officeDocument/2006/math" xmlns:v="urn:schemas-microsoft-com:vml" xmlns:wp14="http://schemas.microsoft.com/office/word/2010/wordprocessingDrawing" xmlns:wp="http://schemas.openxmlformats.org/drawingml/2006/wordprocessingDrawing" xmlns:w10="urn:schemas-microsoft-com:office:word" xmlns:w="http://schemas.openxmlformats.org/wordprocessingml/2006/main" xmlns:w14="http://schemas.microsoft.com/office/word/2010/wordml" xmlns:w15="http://schemas.microsoft.com/office/word/2012/wordml" xmlns:w16cex="http://schemas.microsoft.com/office/word/2018/wordml/cex" xmlns:w16cid="http://schemas.microsoft.com/office/word/2016/wordml/cid" xmlns:w16="http://schemas.microsoft.com/office/word/2018/wordml" xmlns:w16se="http://schemas.microsoft.com/office/word/2015/wordml/symex" xmlns:wpg="http://schemas.microsoft.com/office/word/2010/wordprocessingGroup" xmlns:wpi="http://schemas.microsoft.com/office/word/2010/wordprocessingInk" xmlns:wne="http://schemas.microsoft.com/office/word/2006/wordml" xmlns:wps="http://schemas.microsoft.com/office/word/2010/wordprocessingShape" mc:Ignorable="w14 w15 w16se w16cid w16 w16cex wp14">
   <w:tbl>
     <w:tblPr>
       <w:tblStyle w:val="Tablaconcuadrcula1"/>
@@ -5256,7 +4685,7 @@
 </file>
 
 <file path=word/numbering.xml><?xml version="1.0" encoding="utf-8"?>
-<w:numbering xmlns:wpc="http://schemas.microsoft.com/office/word/2010/wordprocessingCanvas" xmlns:cx="http://schemas.microsoft.com/office/drawing/2014/chartex" xmlns:cx1="http://schemas.microsoft.com/office/drawing/2015/9/8/chartex" xmlns:cx2="http://schemas.microsoft.com/office/drawing/2015/10/21/chartex" xmlns:cx3="http://schemas.microsoft.com/office/drawing/2016/5/9/chartex" xmlns:cx4="http://schemas.microsoft.com/office/drawing/2016/5/10/chartex" xmlns:cx5="http://schemas.microsoft.com/office/drawing/2016/5/11/chartex" xmlns:cx6="http://schemas.microsoft.com/office/drawing/2016/5/12/chartex" xmlns:cx7="http://schemas.microsoft.com/office/drawing/2016/5/13/chartex" xmlns:cx8="http://schemas.microsoft.com/office/drawing/2016/5/14/chartex" xmlns:mc="http://schemas.openxmlformats.org/markup-compatibility/2006" xmlns:aink="http://schemas.microsoft.com/office/drawing/2016/ink" xmlns:am3d="http://schemas.microsoft.com/office/drawing/2017/model3d" xmlns:o="urn:schemas-microsoft-com:office:office" xmlns:oel="http://schemas.microsoft.com/office/2019/extlst" xmlns:r="http://schemas.openxmlformats.org/officeDocument/2006/relationships" xmlns:m="http://schemas.openxmlformats.org/officeDocument/2006/math" xmlns:v="urn:schemas-microsoft-com:vml" xmlns:wp14="http://schemas.microsoft.com/office/word/2010/wordprocessingDrawing" xmlns:wp="http://schemas.openxmlformats.org/drawingml/2006/wordprocessingDrawing" xmlns:w10="urn:schemas-microsoft-com:office:word" xmlns:w="http://schemas.openxmlformats.org/wordprocessingml/2006/main" xmlns:w14="http://schemas.microsoft.com/office/word/2010/wordml" xmlns:w15="http://schemas.microsoft.com/office/word/2012/wordml" xmlns:w16cex="http://schemas.microsoft.com/office/word/2018/wordml/cex" xmlns:w16cid="http://schemas.microsoft.com/office/word/2016/wordml/cid" xmlns:w16="http://schemas.microsoft.com/office/word/2018/wordml" xmlns:w16du="http://schemas.microsoft.com/office/word/2023/wordml/word16du" xmlns:w16sdtdh="http://schemas.microsoft.com/office/word/2020/wordml/sdtdatahash" xmlns:w16sdtfl="http://schemas.microsoft.com/office/word/2024/wordml/sdtformatlock" xmlns:w16se="http://schemas.microsoft.com/office/word/2015/wordml/symex" xmlns:wpg="http://schemas.microsoft.com/office/word/2010/wordprocessingGroup" xmlns:wpi="http://schemas.microsoft.com/office/word/2010/wordprocessingInk" xmlns:wne="http://schemas.microsoft.com/office/word/2006/wordml" xmlns:wps="http://schemas.microsoft.com/office/word/2010/wordprocessingShape" mc:Ignorable="w14 w15 w16se w16cid w16 w16cex w16sdtdh w16sdtfl w16du wp14">
+<w:numbering xmlns:wpc="http://schemas.microsoft.com/office/word/2010/wordprocessingCanvas" xmlns:cx="http://schemas.microsoft.com/office/drawing/2014/chartex" xmlns:cx1="http://schemas.microsoft.com/office/drawing/2015/9/8/chartex" xmlns:cx2="http://schemas.microsoft.com/office/drawing/2015/10/21/chartex" xmlns:cx3="http://schemas.microsoft.com/office/drawing/2016/5/9/chartex" xmlns:cx4="http://schemas.microsoft.com/office/drawing/2016/5/10/chartex" xmlns:cx5="http://schemas.microsoft.com/office/drawing/2016/5/11/chartex" xmlns:cx6="http://schemas.microsoft.com/office/drawing/2016/5/12/chartex" xmlns:cx7="http://schemas.microsoft.com/office/drawing/2016/5/13/chartex" xmlns:cx8="http://schemas.microsoft.com/office/drawing/2016/5/14/chartex" xmlns:mc="http://schemas.openxmlformats.org/markup-compatibility/2006" xmlns:aink="http://schemas.microsoft.com/office/drawing/2016/ink" xmlns:am3d="http://schemas.microsoft.com/office/drawing/2017/model3d" xmlns:o="urn:schemas-microsoft-com:office:office" xmlns:r="http://schemas.openxmlformats.org/officeDocument/2006/relationships" xmlns:m="http://schemas.openxmlformats.org/officeDocument/2006/math" xmlns:v="urn:schemas-microsoft-com:vml" xmlns:wp14="http://schemas.microsoft.com/office/word/2010/wordprocessingDrawing" xmlns:wp="http://schemas.openxmlformats.org/drawingml/2006/wordprocessingDrawing" xmlns:w10="urn:schemas-microsoft-com:office:word" xmlns:w="http://schemas.openxmlformats.org/wordprocessingml/2006/main" xmlns:w14="http://schemas.microsoft.com/office/word/2010/wordml" xmlns:w15="http://schemas.microsoft.com/office/word/2012/wordml" xmlns:w16cex="http://schemas.microsoft.com/office/word/2018/wordml/cex" xmlns:w16cid="http://schemas.microsoft.com/office/word/2016/wordml/cid" xmlns:w16="http://schemas.microsoft.com/office/word/2018/wordml" xmlns:w16se="http://schemas.microsoft.com/office/word/2015/wordml/symex" xmlns:wpg="http://schemas.microsoft.com/office/word/2010/wordprocessingGroup" xmlns:wpi="http://schemas.microsoft.com/office/word/2010/wordprocessingInk" xmlns:wne="http://schemas.microsoft.com/office/word/2006/wordml" xmlns:wps="http://schemas.microsoft.com/office/word/2010/wordprocessingShape" mc:Ignorable="w14 w15 w16se w16cid w16 w16cex wp14">
   <w:abstractNum w:abstractNumId="0" w15:restartNumberingAfterBreak="0">
     <w:nsid w:val="2FFD4C7F"/>
     <w:multiLevelType w:val="multilevel"/>
@@ -5378,14 +4807,14 @@
       </w:rPr>
     </w:lvl>
   </w:abstractNum>
-  <w:num w:numId="1" w16cid:durableId="483160570">
+  <w:num w:numId="1">
     <w:abstractNumId w:val="0"/>
   </w:num>
 </w:numbering>
 </file>
 
 <file path=word/styles.xml><?xml version="1.0" encoding="utf-8"?>
-<w:styles xmlns:mc="http://schemas.openxmlformats.org/markup-compatibility/2006" xmlns:r="http://schemas.openxmlformats.org/officeDocument/2006/relationships" xmlns:w="http://schemas.openxmlformats.org/wordprocessingml/2006/main" xmlns:w14="http://schemas.microsoft.com/office/word/2010/wordml" xmlns:w15="http://schemas.microsoft.com/office/word/2012/wordml" xmlns:w16cex="http://schemas.microsoft.com/office/word/2018/wordml/cex" xmlns:w16cid="http://schemas.microsoft.com/office/word/2016/wordml/cid" xmlns:w16="http://schemas.microsoft.com/office/word/2018/wordml" xmlns:w16du="http://schemas.microsoft.com/office/word/2023/wordml/word16du" xmlns:w16sdtdh="http://schemas.microsoft.com/office/word/2020/wordml/sdtdatahash" xmlns:w16sdtfl="http://schemas.microsoft.com/office/word/2024/wordml/sdtformatlock" xmlns:w16se="http://schemas.microsoft.com/office/word/2015/wordml/symex" mc:Ignorable="w14 w15 w16se w16cid w16 w16cex w16sdtdh w16sdtfl w16du">
+<w:styles xmlns:mc="http://schemas.openxmlformats.org/markup-compatibility/2006" xmlns:r="http://schemas.openxmlformats.org/officeDocument/2006/relationships" xmlns:w="http://schemas.openxmlformats.org/wordprocessingml/2006/main" xmlns:w14="http://schemas.microsoft.com/office/word/2010/wordml" xmlns:w15="http://schemas.microsoft.com/office/word/2012/wordml" xmlns:w16cex="http://schemas.microsoft.com/office/word/2018/wordml/cex" xmlns:w16cid="http://schemas.microsoft.com/office/word/2016/wordml/cid" xmlns:w16="http://schemas.microsoft.com/office/word/2018/wordml" xmlns:w16se="http://schemas.microsoft.com/office/word/2015/wordml/symex" mc:Ignorable="w14 w15 w16se w16cid w16 w16cex">
   <w:docDefaults>
     <w:rPrDefault>
       <w:rPr>
@@ -6410,12 +5839,9 @@
 </file>
 
 <file path=customXml/item1.xml><?xml version="1.0" encoding="utf-8"?>
-<?mso-contentType ?>
-<FormTemplates xmlns="http://schemas.microsoft.com/sharepoint/v3/contenttype/forms">
-  <Display>DocumentLibraryForm</Display>
-  <Edit>DocumentLibraryForm</Edit>
-  <New>DocumentLibraryForm</New>
-</FormTemplates>
+<p:properties xmlns:p="http://schemas.microsoft.com/office/2006/metadata/properties" xmlns:xsi="http://www.w3.org/2001/XMLSchema-instance" xmlns:pc="http://schemas.microsoft.com/office/infopath/2007/PartnerControls">
+  <documentManagement/>
+</p:properties>
 </file>
 
 <file path=customXml/item2.xml><?xml version="1.0" encoding="utf-8"?>
@@ -6551,15 +5977,19 @@
 </file>
 
 <file path=customXml/item3.xml><?xml version="1.0" encoding="utf-8"?>
-<p:properties xmlns:p="http://schemas.microsoft.com/office/2006/metadata/properties" xmlns:xsi="http://www.w3.org/2001/XMLSchema-instance" xmlns:pc="http://schemas.microsoft.com/office/infopath/2007/PartnerControls">
-  <documentManagement/>
-</p:properties>
+<?mso-contentType ?>
+<FormTemplates xmlns="http://schemas.microsoft.com/sharepoint/v3/contenttype/forms">
+  <Display>DocumentLibraryForm</Display>
+  <Edit>DocumentLibraryForm</Edit>
+  <New>DocumentLibraryForm</New>
+</FormTemplates>
 </file>
 
 <file path=customXml/itemProps1.xml><?xml version="1.0" encoding="utf-8"?>
-<ds:datastoreItem xmlns:ds="http://schemas.openxmlformats.org/officeDocument/2006/customXml" ds:itemID="{D51C61E4-DB75-4684-AD25-71F546404E96}">
+<ds:datastoreItem xmlns:ds="http://schemas.openxmlformats.org/officeDocument/2006/customXml" ds:itemID="{46CA5683-AF87-4E40-B841-2E23A3B52406}">
   <ds:schemaRefs>
-    <ds:schemaRef ds:uri="http://schemas.microsoft.com/sharepoint/v3/contenttype/forms"/>
+    <ds:schemaRef ds:uri="http://schemas.microsoft.com/office/2006/metadata/properties"/>
+    <ds:schemaRef ds:uri="http://schemas.microsoft.com/office/infopath/2007/PartnerControls"/>
   </ds:schemaRefs>
 </ds:datastoreItem>
 </file>
@@ -6583,10 +6013,9 @@
 </file>
 
 <file path=customXml/itemProps3.xml><?xml version="1.0" encoding="utf-8"?>
-<ds:datastoreItem xmlns:ds="http://schemas.openxmlformats.org/officeDocument/2006/customXml" ds:itemID="{46CA5683-AF87-4E40-B841-2E23A3B52406}">
+<ds:datastoreItem xmlns:ds="http://schemas.openxmlformats.org/officeDocument/2006/customXml" ds:itemID="{D51C61E4-DB75-4684-AD25-71F546404E96}">
   <ds:schemaRefs>
-    <ds:schemaRef ds:uri="http://schemas.microsoft.com/office/2006/metadata/properties"/>
-    <ds:schemaRef ds:uri="http://schemas.microsoft.com/office/infopath/2007/PartnerControls"/>
+    <ds:schemaRef ds:uri="http://schemas.microsoft.com/sharepoint/v3/contenttype/forms"/>
   </ds:schemaRefs>
 </ds:datastoreItem>
 </file>
</xml_diff>